<commit_message>
báo cáo ngày 30-31 và thêm form hiện thông báo lịch gần kề cửa users
</commit_message>
<xml_diff>
--- a/báo cáo.docx
+++ b/báo cáo.docx
@@ -2,6 +2,7 @@
 <file path=word/document.xml><?xml version="1.0" encoding="utf-8"?>
 <w:document xmlns:wpc="http://schemas.microsoft.com/office/word/2010/wordprocessingCanvas" xmlns:cx="http://schemas.microsoft.com/office/drawing/2014/chartex" xmlns:cx1="http://schemas.microsoft.com/office/drawing/2015/9/8/chartex" xmlns:mc="http://schemas.openxmlformats.org/markup-compatibility/2006" xmlns:o="urn:schemas-microsoft-com:office:office" xmlns:r="http://schemas.openxmlformats.org/officeDocument/2006/relationships" xmlns:m="http://schemas.openxmlformats.org/officeDocument/2006/math" xmlns:v="urn:schemas-microsoft-com:vml" xmlns:wp14="http://schemas.microsoft.com/office/word/2010/wordprocessingDrawing" xmlns:wp="http://schemas.openxmlformats.org/drawingml/2006/wordprocessingDrawing" xmlns:w10="urn:schemas-microsoft-com:office:word" xmlns:w="http://schemas.openxmlformats.org/wordprocessingml/2006/main" xmlns:w14="http://schemas.microsoft.com/office/word/2010/wordml" xmlns:w15="http://schemas.microsoft.com/office/word/2012/wordml" xmlns:w16se="http://schemas.microsoft.com/office/word/2015/wordml/symex" xmlns:wpg="http://schemas.microsoft.com/office/word/2010/wordprocessingGroup" xmlns:wpi="http://schemas.microsoft.com/office/word/2010/wordprocessingInk" xmlns:wne="http://schemas.microsoft.com/office/word/2006/wordml" xmlns:wps="http://schemas.microsoft.com/office/word/2010/wordprocessingShape" mc:Ignorable="w14 w15 w16se wp14">
   <w:body>
+    <w:p/>
     <w:p>
       <w:pPr>
         <w:pStyle w:val="ListParagraph"/>
@@ -11,97 +12,247 @@
         </w:numPr>
       </w:pPr>
       <w:r>
-        <w:t xml:space="preserve">Ngày 28/10/2021 </w:t>
-      </w:r>
-    </w:p>
-    <w:p>
-      <w:pPr>
-        <w:pStyle w:val="ListParagraph"/>
-        <w:numPr>
-          <w:ilvl w:val="0"/>
-          <w:numId w:val="2"/>
-        </w:numPr>
-      </w:pPr>
-      <w:r>
-        <w:t>Xuân Thọ : chỉnh sửa lại sql,</w:t>
-      </w:r>
-      <w:r>
-        <w:t xml:space="preserve"> thay đổi chỉnh sửa lại form đk, đn,thiết kế làm việc với form chỉnh sửa thông tin cá nhân của users</w:t>
-      </w:r>
-    </w:p>
-    <w:p>
-      <w:pPr>
-        <w:pStyle w:val="ListParagraph"/>
-        <w:numPr>
-          <w:ilvl w:val="0"/>
-          <w:numId w:val="2"/>
-        </w:numPr>
-      </w:pPr>
-      <w:r>
-        <w:t>Đình thọ: nghiên cứu làm việc với form form lịch</w:t>
-      </w:r>
-    </w:p>
-    <w:p>
-      <w:pPr>
-        <w:pStyle w:val="ListParagraph"/>
-        <w:numPr>
-          <w:ilvl w:val="0"/>
-          <w:numId w:val="2"/>
-        </w:numPr>
-      </w:pPr>
-      <w:r>
-        <w:t>Sinh : thiết kế chỉnh sửa dữ liệu người dùng của admin</w:t>
-      </w:r>
-    </w:p>
-    <w:p>
-      <w:pPr>
-        <w:pStyle w:val="ListParagraph"/>
-        <w:numPr>
-          <w:ilvl w:val="0"/>
-          <w:numId w:val="1"/>
-        </w:numPr>
-      </w:pPr>
-      <w:r>
-        <w:t>Ngày 29/10/2021</w:t>
-      </w:r>
-    </w:p>
-    <w:p>
-      <w:pPr>
-        <w:pStyle w:val="ListParagraph"/>
-        <w:numPr>
-          <w:ilvl w:val="0"/>
-          <w:numId w:val="3"/>
-        </w:numPr>
-      </w:pPr>
-      <w:r>
-        <w:t>Xuân Thọ: thiết kế nghiên cứu form lịch, sql,thêm chức năng sửa xóa,thêm dữ liệu để hiển thị lên lịch.(js)</w:t>
-      </w:r>
-    </w:p>
-    <w:p>
-      <w:pPr>
-        <w:pStyle w:val="ListParagraph"/>
-        <w:numPr>
-          <w:ilvl w:val="0"/>
-          <w:numId w:val="3"/>
-        </w:numPr>
-      </w:pPr>
-      <w:r>
-        <w:t>Đình Thọ: thiết kế form hiện thông tin người dùng</w:t>
-      </w:r>
-    </w:p>
-    <w:p>
-      <w:pPr>
-        <w:pStyle w:val="ListParagraph"/>
-        <w:numPr>
-          <w:ilvl w:val="0"/>
-          <w:numId w:val="3"/>
-        </w:numPr>
-      </w:pPr>
-      <w:r>
-        <w:t>Sinh: thêm 1 số chức năng trong form admin</w:t>
-      </w:r>
+        <w:t>Ngày 20-27:</w:t>
+      </w:r>
+    </w:p>
+    <w:p>
+      <w:pPr>
+        <w:pStyle w:val="ListParagraph"/>
+        <w:numPr>
+          <w:ilvl w:val="0"/>
+          <w:numId w:val="5"/>
+        </w:numPr>
+      </w:pPr>
+      <w:r>
+        <w:t>Xuân Thọ: thiết kế</w:t>
+      </w:r>
+      <w:r>
+        <w:t xml:space="preserve"> form đk, đăng nhập,nhận email kích hoạt,tạo cơ sở dl</w:t>
+      </w:r>
+    </w:p>
+    <w:p>
+      <w:pPr>
+        <w:pStyle w:val="ListParagraph"/>
+        <w:numPr>
+          <w:ilvl w:val="0"/>
+          <w:numId w:val="5"/>
+        </w:numPr>
+      </w:pPr>
       <w:bookmarkStart w:id="0" w:name="_GoBack"/>
       <w:bookmarkEnd w:id="0"/>
+      <w:r>
+        <w:t>Đình Thọ: thiết kế form lịch làm việc</w:t>
+      </w:r>
+    </w:p>
+    <w:p>
+      <w:pPr>
+        <w:pStyle w:val="ListParagraph"/>
+        <w:numPr>
+          <w:ilvl w:val="0"/>
+          <w:numId w:val="5"/>
+        </w:numPr>
+      </w:pPr>
+      <w:r>
+        <w:t>Sinh: thiết kế admin</w:t>
+      </w:r>
+    </w:p>
+    <w:p>
+      <w:pPr>
+        <w:pStyle w:val="ListParagraph"/>
+        <w:numPr>
+          <w:ilvl w:val="0"/>
+          <w:numId w:val="1"/>
+        </w:numPr>
+      </w:pPr>
+      <w:r>
+        <w:t xml:space="preserve">Ngày 28/10/2021 </w:t>
+      </w:r>
+    </w:p>
+    <w:p>
+      <w:pPr>
+        <w:pStyle w:val="ListParagraph"/>
+        <w:numPr>
+          <w:ilvl w:val="0"/>
+          <w:numId w:val="2"/>
+        </w:numPr>
+      </w:pPr>
+      <w:r>
+        <w:t>Xuân Thọ : chỉnh sửa lại sql,</w:t>
+      </w:r>
+      <w:r>
+        <w:t xml:space="preserve"> thay đổi chỉnh sửa lại form đk, đn,thiết kế làm việc với form chỉnh sửa thông tin cá nhân của users</w:t>
+      </w:r>
+    </w:p>
+    <w:p>
+      <w:pPr>
+        <w:pStyle w:val="ListParagraph"/>
+        <w:numPr>
+          <w:ilvl w:val="0"/>
+          <w:numId w:val="2"/>
+        </w:numPr>
+      </w:pPr>
+      <w:r>
+        <w:t>Đình thọ: nghiên cứu làm việc với form form lịch</w:t>
+      </w:r>
+    </w:p>
+    <w:p>
+      <w:pPr>
+        <w:pStyle w:val="ListParagraph"/>
+        <w:numPr>
+          <w:ilvl w:val="0"/>
+          <w:numId w:val="2"/>
+        </w:numPr>
+      </w:pPr>
+      <w:r>
+        <w:t>Sinh : thiết kế chỉnh sửa dữ liệu người dùng của admin</w:t>
+      </w:r>
+    </w:p>
+    <w:p>
+      <w:pPr>
+        <w:pStyle w:val="ListParagraph"/>
+        <w:numPr>
+          <w:ilvl w:val="0"/>
+          <w:numId w:val="1"/>
+        </w:numPr>
+      </w:pPr>
+      <w:r>
+        <w:t>Ngày 29/10/2021</w:t>
+      </w:r>
+    </w:p>
+    <w:p>
+      <w:pPr>
+        <w:pStyle w:val="ListParagraph"/>
+        <w:numPr>
+          <w:ilvl w:val="0"/>
+          <w:numId w:val="3"/>
+        </w:numPr>
+      </w:pPr>
+      <w:r>
+        <w:t>Xuân Thọ: thiết kế nghiên cứu form lịch, sql,thêm chức năng sửa xóa,thêm dữ liệu để hiển thị lên lịch.(js)</w:t>
+      </w:r>
+    </w:p>
+    <w:p>
+      <w:pPr>
+        <w:pStyle w:val="ListParagraph"/>
+        <w:numPr>
+          <w:ilvl w:val="0"/>
+          <w:numId w:val="3"/>
+        </w:numPr>
+      </w:pPr>
+      <w:r>
+        <w:t>Đình Thọ: thiết kế form hiện thông tin người dùng</w:t>
+      </w:r>
+    </w:p>
+    <w:p>
+      <w:pPr>
+        <w:pStyle w:val="ListParagraph"/>
+        <w:numPr>
+          <w:ilvl w:val="0"/>
+          <w:numId w:val="3"/>
+        </w:numPr>
+      </w:pPr>
+      <w:r>
+        <w:t>Sinh: thêm 1 số chức năng trong form admin</w:t>
+      </w:r>
+    </w:p>
+    <w:p>
+      <w:pPr>
+        <w:pStyle w:val="ListParagraph"/>
+        <w:numPr>
+          <w:ilvl w:val="0"/>
+          <w:numId w:val="1"/>
+        </w:numPr>
+      </w:pPr>
+      <w:r>
+        <w:t>Ngày 30/10/2021</w:t>
+      </w:r>
+    </w:p>
+    <w:p>
+      <w:pPr>
+        <w:pStyle w:val="ListParagraph"/>
+        <w:numPr>
+          <w:ilvl w:val="0"/>
+          <w:numId w:val="4"/>
+        </w:numPr>
+      </w:pPr>
+      <w:r>
+        <w:t>Xuân Thọ</w:t>
+      </w:r>
+      <w:r>
+        <w:t>: nghiên cứ chỉnh sử lại 1 số lỗi đường truy cập, giao diện</w:t>
+      </w:r>
+    </w:p>
+    <w:p>
+      <w:pPr>
+        <w:pStyle w:val="ListParagraph"/>
+        <w:numPr>
+          <w:ilvl w:val="0"/>
+          <w:numId w:val="4"/>
+        </w:numPr>
+      </w:pPr>
+      <w:r>
+        <w:t>Đình Thọ: sử lý để lịch hiện ra màn hình. Sử lý chức năng sửa xóa dữ liệu lịch</w:t>
+      </w:r>
+    </w:p>
+    <w:p>
+      <w:pPr>
+        <w:pStyle w:val="ListParagraph"/>
+        <w:numPr>
+          <w:ilvl w:val="0"/>
+          <w:numId w:val="4"/>
+        </w:numPr>
+      </w:pPr>
+      <w:r>
+        <w:t>Sinh: sử lý file index admin. Nghiên cứu chức năng quản lý lên lịch người dùng</w:t>
+      </w:r>
+    </w:p>
+    <w:p>
+      <w:pPr>
+        <w:pStyle w:val="ListParagraph"/>
+        <w:numPr>
+          <w:ilvl w:val="0"/>
+          <w:numId w:val="1"/>
+        </w:numPr>
+      </w:pPr>
+      <w:r>
+        <w:t>Ngày 31/10/2021</w:t>
+      </w:r>
+    </w:p>
+    <w:p>
+      <w:pPr>
+        <w:pStyle w:val="ListParagraph"/>
+        <w:numPr>
+          <w:ilvl w:val="2"/>
+          <w:numId w:val="1"/>
+        </w:numPr>
+      </w:pPr>
+      <w:r>
+        <w:t>Xuân Thọ: xử lý vấn đề nhận thông báo về lịch làm việc của người dùng trước 2 ngày</w:t>
+      </w:r>
+    </w:p>
+    <w:p>
+      <w:pPr>
+        <w:pStyle w:val="ListParagraph"/>
+        <w:numPr>
+          <w:ilvl w:val="2"/>
+          <w:numId w:val="1"/>
+        </w:numPr>
+      </w:pPr>
+      <w:r>
+        <w:t>Đình Thọ:nghiên cứu gửi email tới người dùng về lịch làm việc</w:t>
+      </w:r>
+    </w:p>
+    <w:p>
+      <w:pPr>
+        <w:pStyle w:val="ListParagraph"/>
+        <w:numPr>
+          <w:ilvl w:val="2"/>
+          <w:numId w:val="1"/>
+        </w:numPr>
+      </w:pPr>
+      <w:r>
+        <w:t>Sinh: thêm chức năng quản lý lịch làm việc người dùng đối với admin</w:t>
+      </w:r>
     </w:p>
     <w:sectPr>
       <w:pgSz w:w="12240" w:h="15840"/>
@@ -228,9 +379,122 @@
     </w:lvl>
   </w:abstractNum>
   <w:abstractNum w:abstractNumId="1" w15:restartNumberingAfterBreak="0">
+    <w:nsid w:val="0DF3500A"/>
+    <w:multiLevelType w:val="hybridMultilevel"/>
+    <w:tmpl w:val="A7342770"/>
+    <w:lvl w:ilvl="0" w:tplc="04090001">
+      <w:start w:val="1"/>
+      <w:numFmt w:val="bullet"/>
+      <w:lvlText w:val=""/>
+      <w:lvlJc w:val="left"/>
+      <w:pPr>
+        <w:ind w:left="2160" w:hanging="360"/>
+      </w:pPr>
+      <w:rPr>
+        <w:rFonts w:ascii="Symbol" w:hAnsi="Symbol" w:hint="default"/>
+      </w:rPr>
+    </w:lvl>
+    <w:lvl w:ilvl="1" w:tplc="04090003" w:tentative="1">
+      <w:start w:val="1"/>
+      <w:numFmt w:val="bullet"/>
+      <w:lvlText w:val="o"/>
+      <w:lvlJc w:val="left"/>
+      <w:pPr>
+        <w:ind w:left="2880" w:hanging="360"/>
+      </w:pPr>
+      <w:rPr>
+        <w:rFonts w:ascii="Courier New" w:hAnsi="Courier New" w:cs="Courier New" w:hint="default"/>
+      </w:rPr>
+    </w:lvl>
+    <w:lvl w:ilvl="2" w:tplc="04090005" w:tentative="1">
+      <w:start w:val="1"/>
+      <w:numFmt w:val="bullet"/>
+      <w:lvlText w:val=""/>
+      <w:lvlJc w:val="left"/>
+      <w:pPr>
+        <w:ind w:left="3600" w:hanging="360"/>
+      </w:pPr>
+      <w:rPr>
+        <w:rFonts w:ascii="Wingdings" w:hAnsi="Wingdings" w:hint="default"/>
+      </w:rPr>
+    </w:lvl>
+    <w:lvl w:ilvl="3" w:tplc="04090001" w:tentative="1">
+      <w:start w:val="1"/>
+      <w:numFmt w:val="bullet"/>
+      <w:lvlText w:val=""/>
+      <w:lvlJc w:val="left"/>
+      <w:pPr>
+        <w:ind w:left="4320" w:hanging="360"/>
+      </w:pPr>
+      <w:rPr>
+        <w:rFonts w:ascii="Symbol" w:hAnsi="Symbol" w:hint="default"/>
+      </w:rPr>
+    </w:lvl>
+    <w:lvl w:ilvl="4" w:tplc="04090003" w:tentative="1">
+      <w:start w:val="1"/>
+      <w:numFmt w:val="bullet"/>
+      <w:lvlText w:val="o"/>
+      <w:lvlJc w:val="left"/>
+      <w:pPr>
+        <w:ind w:left="5040" w:hanging="360"/>
+      </w:pPr>
+      <w:rPr>
+        <w:rFonts w:ascii="Courier New" w:hAnsi="Courier New" w:cs="Courier New" w:hint="default"/>
+      </w:rPr>
+    </w:lvl>
+    <w:lvl w:ilvl="5" w:tplc="04090005" w:tentative="1">
+      <w:start w:val="1"/>
+      <w:numFmt w:val="bullet"/>
+      <w:lvlText w:val=""/>
+      <w:lvlJc w:val="left"/>
+      <w:pPr>
+        <w:ind w:left="5760" w:hanging="360"/>
+      </w:pPr>
+      <w:rPr>
+        <w:rFonts w:ascii="Wingdings" w:hAnsi="Wingdings" w:hint="default"/>
+      </w:rPr>
+    </w:lvl>
+    <w:lvl w:ilvl="6" w:tplc="04090001" w:tentative="1">
+      <w:start w:val="1"/>
+      <w:numFmt w:val="bullet"/>
+      <w:lvlText w:val=""/>
+      <w:lvlJc w:val="left"/>
+      <w:pPr>
+        <w:ind w:left="6480" w:hanging="360"/>
+      </w:pPr>
+      <w:rPr>
+        <w:rFonts w:ascii="Symbol" w:hAnsi="Symbol" w:hint="default"/>
+      </w:rPr>
+    </w:lvl>
+    <w:lvl w:ilvl="7" w:tplc="04090003" w:tentative="1">
+      <w:start w:val="1"/>
+      <w:numFmt w:val="bullet"/>
+      <w:lvlText w:val="o"/>
+      <w:lvlJc w:val="left"/>
+      <w:pPr>
+        <w:ind w:left="7200" w:hanging="360"/>
+      </w:pPr>
+      <w:rPr>
+        <w:rFonts w:ascii="Courier New" w:hAnsi="Courier New" w:cs="Courier New" w:hint="default"/>
+      </w:rPr>
+    </w:lvl>
+    <w:lvl w:ilvl="8" w:tplc="04090005" w:tentative="1">
+      <w:start w:val="1"/>
+      <w:numFmt w:val="bullet"/>
+      <w:lvlText w:val=""/>
+      <w:lvlJc w:val="left"/>
+      <w:pPr>
+        <w:ind w:left="7920" w:hanging="360"/>
+      </w:pPr>
+      <w:rPr>
+        <w:rFonts w:ascii="Wingdings" w:hAnsi="Wingdings" w:hint="default"/>
+      </w:rPr>
+    </w:lvl>
+  </w:abstractNum>
+  <w:abstractNum w:abstractNumId="2" w15:restartNumberingAfterBreak="0">
     <w:nsid w:val="258D421B"/>
     <w:multiLevelType w:val="hybridMultilevel"/>
-    <w:tmpl w:val="7D9E7D80"/>
+    <w:tmpl w:val="7BB20140"/>
     <w:lvl w:ilvl="0" w:tplc="0409000F">
       <w:start w:val="1"/>
       <w:numFmt w:val="decimal"/>
@@ -240,7 +504,7 @@
         <w:ind w:left="720" w:hanging="360"/>
       </w:pPr>
     </w:lvl>
-    <w:lvl w:ilvl="1" w:tplc="04090019" w:tentative="1">
+    <w:lvl w:ilvl="1" w:tplc="04090019">
       <w:start w:val="1"/>
       <w:numFmt w:val="lowerLetter"/>
       <w:lvlText w:val="%2."/>
@@ -249,14 +513,17 @@
         <w:ind w:left="1440" w:hanging="360"/>
       </w:pPr>
     </w:lvl>
-    <w:lvl w:ilvl="2" w:tplc="0409001B" w:tentative="1">
-      <w:start w:val="1"/>
-      <w:numFmt w:val="lowerRoman"/>
-      <w:lvlText w:val="%3."/>
-      <w:lvlJc w:val="right"/>
+    <w:lvl w:ilvl="2" w:tplc="04090001">
+      <w:start w:val="1"/>
+      <w:numFmt w:val="bullet"/>
+      <w:lvlText w:val=""/>
+      <w:lvlJc w:val="left"/>
       <w:pPr>
         <w:ind w:left="2160" w:hanging="180"/>
       </w:pPr>
+      <w:rPr>
+        <w:rFonts w:ascii="Symbol" w:hAnsi="Symbol" w:hint="default"/>
+      </w:rPr>
     </w:lvl>
     <w:lvl w:ilvl="3" w:tplc="0409000F" w:tentative="1">
       <w:start w:val="1"/>
@@ -313,11 +580,12 @@
       </w:pPr>
     </w:lvl>
   </w:abstractNum>
-  <w:abstractNum w:abstractNumId="2" w15:restartNumberingAfterBreak="0">
+  <w:abstractNum w:abstractNumId="3" w15:restartNumberingAfterBreak="0">
     <w:nsid w:val="2DE67AD9"/>
     <w:multiLevelType w:val="hybridMultilevel"/>
-    <w:tmpl w:val="073A97FC"/>
-    <w:lvl w:ilvl="0" w:tplc="284EA9B4">
+    <w:tmpl w:val="B2FAA206"/>
+    <w:lvl w:ilvl="0" w:tplc="04090001">
+      <w:start w:val="1"/>
       <w:numFmt w:val="bullet"/>
       <w:lvlText w:val=""/>
       <w:lvlJc w:val="left"/>
@@ -325,7 +593,7 @@
         <w:ind w:left="1800" w:hanging="360"/>
       </w:pPr>
       <w:rPr>
-        <w:rFonts w:ascii="Symbol" w:eastAsiaTheme="minorHAnsi" w:hAnsi="Symbol" w:cstheme="minorBidi" w:hint="default"/>
+        <w:rFonts w:ascii="Symbol" w:hAnsi="Symbol" w:hint="default"/>
       </w:rPr>
     </w:lvl>
     <w:lvl w:ilvl="1" w:tplc="04090003" w:tentative="1">
@@ -419,6 +687,119 @@
       <w:lvlJc w:val="left"/>
       <w:pPr>
         <w:ind w:left="7200" w:hanging="360"/>
+      </w:pPr>
+      <w:rPr>
+        <w:rFonts w:ascii="Wingdings" w:hAnsi="Wingdings" w:hint="default"/>
+      </w:rPr>
+    </w:lvl>
+  </w:abstractNum>
+  <w:abstractNum w:abstractNumId="4" w15:restartNumberingAfterBreak="0">
+    <w:nsid w:val="5E2A377B"/>
+    <w:multiLevelType w:val="hybridMultilevel"/>
+    <w:tmpl w:val="5BD43512"/>
+    <w:lvl w:ilvl="0" w:tplc="04090001">
+      <w:start w:val="1"/>
+      <w:numFmt w:val="bullet"/>
+      <w:lvlText w:val=""/>
+      <w:lvlJc w:val="left"/>
+      <w:pPr>
+        <w:ind w:left="2160" w:hanging="360"/>
+      </w:pPr>
+      <w:rPr>
+        <w:rFonts w:ascii="Symbol" w:hAnsi="Symbol" w:hint="default"/>
+      </w:rPr>
+    </w:lvl>
+    <w:lvl w:ilvl="1" w:tplc="04090003" w:tentative="1">
+      <w:start w:val="1"/>
+      <w:numFmt w:val="bullet"/>
+      <w:lvlText w:val="o"/>
+      <w:lvlJc w:val="left"/>
+      <w:pPr>
+        <w:ind w:left="2880" w:hanging="360"/>
+      </w:pPr>
+      <w:rPr>
+        <w:rFonts w:ascii="Courier New" w:hAnsi="Courier New" w:cs="Courier New" w:hint="default"/>
+      </w:rPr>
+    </w:lvl>
+    <w:lvl w:ilvl="2" w:tplc="04090005" w:tentative="1">
+      <w:start w:val="1"/>
+      <w:numFmt w:val="bullet"/>
+      <w:lvlText w:val=""/>
+      <w:lvlJc w:val="left"/>
+      <w:pPr>
+        <w:ind w:left="3600" w:hanging="360"/>
+      </w:pPr>
+      <w:rPr>
+        <w:rFonts w:ascii="Wingdings" w:hAnsi="Wingdings" w:hint="default"/>
+      </w:rPr>
+    </w:lvl>
+    <w:lvl w:ilvl="3" w:tplc="04090001" w:tentative="1">
+      <w:start w:val="1"/>
+      <w:numFmt w:val="bullet"/>
+      <w:lvlText w:val=""/>
+      <w:lvlJc w:val="left"/>
+      <w:pPr>
+        <w:ind w:left="4320" w:hanging="360"/>
+      </w:pPr>
+      <w:rPr>
+        <w:rFonts w:ascii="Symbol" w:hAnsi="Symbol" w:hint="default"/>
+      </w:rPr>
+    </w:lvl>
+    <w:lvl w:ilvl="4" w:tplc="04090003" w:tentative="1">
+      <w:start w:val="1"/>
+      <w:numFmt w:val="bullet"/>
+      <w:lvlText w:val="o"/>
+      <w:lvlJc w:val="left"/>
+      <w:pPr>
+        <w:ind w:left="5040" w:hanging="360"/>
+      </w:pPr>
+      <w:rPr>
+        <w:rFonts w:ascii="Courier New" w:hAnsi="Courier New" w:cs="Courier New" w:hint="default"/>
+      </w:rPr>
+    </w:lvl>
+    <w:lvl w:ilvl="5" w:tplc="04090005" w:tentative="1">
+      <w:start w:val="1"/>
+      <w:numFmt w:val="bullet"/>
+      <w:lvlText w:val=""/>
+      <w:lvlJc w:val="left"/>
+      <w:pPr>
+        <w:ind w:left="5760" w:hanging="360"/>
+      </w:pPr>
+      <w:rPr>
+        <w:rFonts w:ascii="Wingdings" w:hAnsi="Wingdings" w:hint="default"/>
+      </w:rPr>
+    </w:lvl>
+    <w:lvl w:ilvl="6" w:tplc="04090001" w:tentative="1">
+      <w:start w:val="1"/>
+      <w:numFmt w:val="bullet"/>
+      <w:lvlText w:val=""/>
+      <w:lvlJc w:val="left"/>
+      <w:pPr>
+        <w:ind w:left="6480" w:hanging="360"/>
+      </w:pPr>
+      <w:rPr>
+        <w:rFonts w:ascii="Symbol" w:hAnsi="Symbol" w:hint="default"/>
+      </w:rPr>
+    </w:lvl>
+    <w:lvl w:ilvl="7" w:tplc="04090003" w:tentative="1">
+      <w:start w:val="1"/>
+      <w:numFmt w:val="bullet"/>
+      <w:lvlText w:val="o"/>
+      <w:lvlJc w:val="left"/>
+      <w:pPr>
+        <w:ind w:left="7200" w:hanging="360"/>
+      </w:pPr>
+      <w:rPr>
+        <w:rFonts w:ascii="Courier New" w:hAnsi="Courier New" w:cs="Courier New" w:hint="default"/>
+      </w:rPr>
+    </w:lvl>
+    <w:lvl w:ilvl="8" w:tplc="04090005" w:tentative="1">
+      <w:start w:val="1"/>
+      <w:numFmt w:val="bullet"/>
+      <w:lvlText w:val=""/>
+      <w:lvlJc w:val="left"/>
+      <w:pPr>
+        <w:ind w:left="7920" w:hanging="360"/>
       </w:pPr>
       <w:rPr>
         <w:rFonts w:ascii="Wingdings" w:hAnsi="Wingdings" w:hint="default"/>
@@ -426,13 +807,19 @@
     </w:lvl>
   </w:abstractNum>
   <w:num w:numId="1">
-    <w:abstractNumId w:val="1"/>
+    <w:abstractNumId w:val="2"/>
   </w:num>
   <w:num w:numId="2">
     <w:abstractNumId w:val="0"/>
   </w:num>
   <w:num w:numId="3">
-    <w:abstractNumId w:val="2"/>
+    <w:abstractNumId w:val="3"/>
+  </w:num>
+  <w:num w:numId="4">
+    <w:abstractNumId w:val="1"/>
+  </w:num>
+  <w:num w:numId="5">
+    <w:abstractNumId w:val="4"/>
   </w:num>
 </w:numbering>
 </file>

</xml_diff>